<commit_message>
Calcular la edad de Leo en cada gol, Crear una nueva columna "Result" que contenga los valores "Home", "Away" o "Draw" dependiendo de los valores de "Goals_H" y "Goals_A", Dividir los goles del resultado en 2 columnas int, Dividir "Competition" en 2 columnas: una para la abreviación, y otra para el nombre de la competición. Esto me permite identificar los amistosos por su sigle, y todo lo demás como partidos oficiales
</commit_message>
<xml_diff>
--- a/Pasos.docx
+++ b/Pasos.docx
@@ -116,10 +116,7 @@
       </w:r>
       <w:proofErr w:type="spellEnd"/>
       <w:r>
-        <w:t xml:space="preserve"> KPI.docx </w:t>
-      </w:r>
-      <w:r>
-        <w:t>7/4/23</w:t>
+        <w:t xml:space="preserve"> KPI.docx 7/4/23</w:t>
       </w:r>
     </w:p>
     <w:p>
@@ -131,10 +128,168 @@
         </w:numPr>
       </w:pPr>
       <w:r>
-        <w:t xml:space="preserve">Empecé a registrar los pasos </w:t>
-      </w:r>
-      <w:r>
-        <w:t>7/4/23</w:t>
+        <w:t>Empecé a registrar los pasos 7/4/23</w:t>
+      </w:r>
+    </w:p>
+    <w:p>
+      <w:pPr>
+        <w:pStyle w:val="ListParagraph"/>
+        <w:numPr>
+          <w:ilvl w:val="0"/>
+          <w:numId w:val="1"/>
+        </w:numPr>
+      </w:pPr>
+      <w:r>
+        <w:t>Dividí la columna “</w:t>
+      </w:r>
+      <w:proofErr w:type="spellStart"/>
+      <w:r>
+        <w:t>Competition</w:t>
+      </w:r>
+      <w:proofErr w:type="spellEnd"/>
+      <w:r>
+        <w:t>” en 2 columnas</w:t>
+      </w:r>
+      <w:r>
+        <w:t xml:space="preserve"> 8</w:t>
+      </w:r>
+      <w:r>
+        <w:t>/4/23</w:t>
+      </w:r>
+    </w:p>
+    <w:p>
+      <w:pPr>
+        <w:pStyle w:val="ListParagraph"/>
+        <w:numPr>
+          <w:ilvl w:val="1"/>
+          <w:numId w:val="1"/>
+        </w:numPr>
+      </w:pPr>
+      <w:r>
+        <w:t>Una con los 3 primeros caracteres</w:t>
+      </w:r>
+    </w:p>
+    <w:p>
+      <w:pPr>
+        <w:pStyle w:val="ListParagraph"/>
+        <w:numPr>
+          <w:ilvl w:val="1"/>
+          <w:numId w:val="1"/>
+        </w:numPr>
+      </w:pPr>
+      <w:r>
+        <w:t>Y la segunda con los caracteres desde el quinto hasta el final</w:t>
+      </w:r>
+    </w:p>
+    <w:p>
+      <w:pPr>
+        <w:pStyle w:val="ListParagraph"/>
+        <w:numPr>
+          <w:ilvl w:val="0"/>
+          <w:numId w:val="1"/>
+        </w:numPr>
+      </w:pPr>
+      <w:r>
+        <w:t>Calculé la edad de Leo en cada gol 8</w:t>
+      </w:r>
+      <w:r>
+        <w:t>/4/23</w:t>
+      </w:r>
+    </w:p>
+    <w:p>
+      <w:pPr>
+        <w:pStyle w:val="ListParagraph"/>
+        <w:numPr>
+          <w:ilvl w:val="0"/>
+          <w:numId w:val="1"/>
+        </w:numPr>
+      </w:pPr>
+      <w:r>
+        <w:t>Divid</w:t>
+      </w:r>
+      <w:r>
+        <w:t>í</w:t>
+      </w:r>
+      <w:r>
+        <w:t xml:space="preserve"> los goles del resultado en 2 columnas</w:t>
+      </w:r>
+      <w:r>
+        <w:t xml:space="preserve"> (home y </w:t>
+      </w:r>
+      <w:proofErr w:type="spellStart"/>
+      <w:r>
+        <w:t>away</w:t>
+      </w:r>
+      <w:proofErr w:type="spellEnd"/>
+      <w:r>
+        <w:t>)</w:t>
+      </w:r>
+      <w:r>
+        <w:t xml:space="preserve"> </w:t>
+      </w:r>
+      <w:r>
+        <w:t>8/4/23</w:t>
+      </w:r>
+    </w:p>
+    <w:p>
+      <w:pPr>
+        <w:pStyle w:val="ListParagraph"/>
+        <w:numPr>
+          <w:ilvl w:val="0"/>
+          <w:numId w:val="1"/>
+        </w:numPr>
+      </w:pPr>
+      <w:r>
+        <w:t>Creé una columna “</w:t>
+      </w:r>
+      <w:proofErr w:type="spellStart"/>
+      <w:r>
+        <w:t>Result</w:t>
+      </w:r>
+      <w:proofErr w:type="spellEnd"/>
+      <w:r>
+        <w:t xml:space="preserve">” para saber si ganó el local, el visitante, o si fue empate </w:t>
+      </w:r>
+      <w:r>
+        <w:t>8/4/23</w:t>
+      </w:r>
+    </w:p>
+    <w:p/>
+    <w:p>
+      <w:r>
+        <w:t>Próximos pasos:</w:t>
+      </w:r>
+    </w:p>
+    <w:p>
+      <w:pPr>
+        <w:pStyle w:val="ListParagraph"/>
+        <w:numPr>
+          <w:ilvl w:val="0"/>
+          <w:numId w:val="2"/>
+        </w:numPr>
+      </w:pPr>
+      <w:r>
+        <w:t>Hacer una tabla con la lista de clubes donde jugó, en qué fecha empezó, y en qué fecha terminó</w:t>
+      </w:r>
+    </w:p>
+    <w:p>
+      <w:pPr>
+        <w:pStyle w:val="ListParagraph"/>
+        <w:numPr>
+          <w:ilvl w:val="0"/>
+          <w:numId w:val="2"/>
+        </w:numPr>
+      </w:pPr>
+      <w:r>
+        <w:t xml:space="preserve">Relacionar esa tabla con la tabla de goles, para saber si Leo era Home o </w:t>
+      </w:r>
+      <w:proofErr w:type="spellStart"/>
+      <w:r>
+        <w:t>Away</w:t>
+      </w:r>
+      <w:proofErr w:type="spellEnd"/>
+      <w:r>
+        <w:t xml:space="preserve"> cuando anotó</w:t>
       </w:r>
     </w:p>
     <w:sectPr>
@@ -162,7 +317,7 @@
         <w:ind w:left="720" w:hanging="360"/>
       </w:pPr>
     </w:lvl>
-    <w:lvl w:ilvl="1" w:tplc="2C0A0019" w:tentative="1">
+    <w:lvl w:ilvl="1" w:tplc="2C0A0019">
       <w:start w:val="1"/>
       <w:numFmt w:val="lowerLetter"/>
       <w:lvlText w:val="%2."/>
@@ -235,8 +390,124 @@
       </w:pPr>
     </w:lvl>
   </w:abstractNum>
+  <w:abstractNum w:abstractNumId="1" w15:restartNumberingAfterBreak="0">
+    <w:nsid w:val="3C9840E8"/>
+    <w:multiLevelType w:val="hybridMultilevel"/>
+    <w:tmpl w:val="88C0B80C"/>
+    <w:lvl w:ilvl="0" w:tplc="2C0A0001">
+      <w:start w:val="1"/>
+      <w:numFmt w:val="bullet"/>
+      <w:lvlText w:val=""/>
+      <w:lvlJc w:val="left"/>
+      <w:pPr>
+        <w:ind w:left="720" w:hanging="360"/>
+      </w:pPr>
+      <w:rPr>
+        <w:rFonts w:ascii="Symbol" w:hAnsi="Symbol" w:hint="default"/>
+      </w:rPr>
+    </w:lvl>
+    <w:lvl w:ilvl="1" w:tplc="2C0A0003" w:tentative="1">
+      <w:start w:val="1"/>
+      <w:numFmt w:val="bullet"/>
+      <w:lvlText w:val="o"/>
+      <w:lvlJc w:val="left"/>
+      <w:pPr>
+        <w:ind w:left="1440" w:hanging="360"/>
+      </w:pPr>
+      <w:rPr>
+        <w:rFonts w:ascii="Courier New" w:hAnsi="Courier New" w:cs="Courier New" w:hint="default"/>
+      </w:rPr>
+    </w:lvl>
+    <w:lvl w:ilvl="2" w:tplc="2C0A0005" w:tentative="1">
+      <w:start w:val="1"/>
+      <w:numFmt w:val="bullet"/>
+      <w:lvlText w:val=""/>
+      <w:lvlJc w:val="left"/>
+      <w:pPr>
+        <w:ind w:left="2160" w:hanging="360"/>
+      </w:pPr>
+      <w:rPr>
+        <w:rFonts w:ascii="Wingdings" w:hAnsi="Wingdings" w:hint="default"/>
+      </w:rPr>
+    </w:lvl>
+    <w:lvl w:ilvl="3" w:tplc="2C0A0001" w:tentative="1">
+      <w:start w:val="1"/>
+      <w:numFmt w:val="bullet"/>
+      <w:lvlText w:val=""/>
+      <w:lvlJc w:val="left"/>
+      <w:pPr>
+        <w:ind w:left="2880" w:hanging="360"/>
+      </w:pPr>
+      <w:rPr>
+        <w:rFonts w:ascii="Symbol" w:hAnsi="Symbol" w:hint="default"/>
+      </w:rPr>
+    </w:lvl>
+    <w:lvl w:ilvl="4" w:tplc="2C0A0003" w:tentative="1">
+      <w:start w:val="1"/>
+      <w:numFmt w:val="bullet"/>
+      <w:lvlText w:val="o"/>
+      <w:lvlJc w:val="left"/>
+      <w:pPr>
+        <w:ind w:left="3600" w:hanging="360"/>
+      </w:pPr>
+      <w:rPr>
+        <w:rFonts w:ascii="Courier New" w:hAnsi="Courier New" w:cs="Courier New" w:hint="default"/>
+      </w:rPr>
+    </w:lvl>
+    <w:lvl w:ilvl="5" w:tplc="2C0A0005" w:tentative="1">
+      <w:start w:val="1"/>
+      <w:numFmt w:val="bullet"/>
+      <w:lvlText w:val=""/>
+      <w:lvlJc w:val="left"/>
+      <w:pPr>
+        <w:ind w:left="4320" w:hanging="360"/>
+      </w:pPr>
+      <w:rPr>
+        <w:rFonts w:ascii="Wingdings" w:hAnsi="Wingdings" w:hint="default"/>
+      </w:rPr>
+    </w:lvl>
+    <w:lvl w:ilvl="6" w:tplc="2C0A0001" w:tentative="1">
+      <w:start w:val="1"/>
+      <w:numFmt w:val="bullet"/>
+      <w:lvlText w:val=""/>
+      <w:lvlJc w:val="left"/>
+      <w:pPr>
+        <w:ind w:left="5040" w:hanging="360"/>
+      </w:pPr>
+      <w:rPr>
+        <w:rFonts w:ascii="Symbol" w:hAnsi="Symbol" w:hint="default"/>
+      </w:rPr>
+    </w:lvl>
+    <w:lvl w:ilvl="7" w:tplc="2C0A0003" w:tentative="1">
+      <w:start w:val="1"/>
+      <w:numFmt w:val="bullet"/>
+      <w:lvlText w:val="o"/>
+      <w:lvlJc w:val="left"/>
+      <w:pPr>
+        <w:ind w:left="5760" w:hanging="360"/>
+      </w:pPr>
+      <w:rPr>
+        <w:rFonts w:ascii="Courier New" w:hAnsi="Courier New" w:cs="Courier New" w:hint="default"/>
+      </w:rPr>
+    </w:lvl>
+    <w:lvl w:ilvl="8" w:tplc="2C0A0005" w:tentative="1">
+      <w:start w:val="1"/>
+      <w:numFmt w:val="bullet"/>
+      <w:lvlText w:val=""/>
+      <w:lvlJc w:val="left"/>
+      <w:pPr>
+        <w:ind w:left="6480" w:hanging="360"/>
+      </w:pPr>
+      <w:rPr>
+        <w:rFonts w:ascii="Wingdings" w:hAnsi="Wingdings" w:hint="default"/>
+      </w:rPr>
+    </w:lvl>
+  </w:abstractNum>
   <w:num w:numId="1" w16cid:durableId="1101605960">
     <w:abstractNumId w:val="0"/>
+  </w:num>
+  <w:num w:numId="2" w16cid:durableId="744377543">
+    <w:abstractNumId w:val="1"/>
   </w:num>
 </w:numbering>
 </file>

</xml_diff>

<commit_message>
10.	Identificar en qué equipo estaba jugando Leo cuando marcó el gol 9/4/23 11.	Identificar a qué equipo le anotó el gol 9/4/23 12.	Identificar si estaba jugando de local o visitante 9/4/23 13.	Identificar si Leo ganó, empató o perdió 9/4/23 14.	Dividir los goles del resultado parcial en 2 columnas 9/4/23
</commit_message>
<xml_diff>
--- a/Pasos.docx
+++ b/Pasos.docx
@@ -13,246 +13,260 @@
           <w:lang w:val="en-US"/>
         </w:rPr>
       </w:pPr>
-      <w:proofErr w:type="spellStart"/>
       <w:r>
         <w:rPr>
           <w:lang w:val="en-US"/>
         </w:rPr>
-        <w:t>Hice</w:t>
-      </w:r>
-      <w:proofErr w:type="spellEnd"/>
-      <w:r>
-        <w:rPr>
-          <w:lang w:val="en-US"/>
-        </w:rPr>
-        <w:t xml:space="preserve"> goals.py </w:t>
-      </w:r>
-      <w:proofErr w:type="spellStart"/>
-      <w:r>
-        <w:rPr>
-          <w:lang w:val="en-US"/>
-        </w:rPr>
-        <w:t>generando</w:t>
-      </w:r>
-      <w:proofErr w:type="spellEnd"/>
-      <w:r>
-        <w:rPr>
-          <w:lang w:val="en-US"/>
-        </w:rPr>
-        <w:t xml:space="preserve"> messi_goals.csv/xlsx 6/4/23</w:t>
-      </w:r>
-    </w:p>
-    <w:p>
-      <w:pPr>
-        <w:pStyle w:val="ListParagraph"/>
-        <w:numPr>
-          <w:ilvl w:val="0"/>
-          <w:numId w:val="1"/>
-        </w:numPr>
-      </w:pPr>
-      <w:r>
-        <w:t xml:space="preserve">Bajé algunas </w:t>
-      </w:r>
-      <w:proofErr w:type="spellStart"/>
-      <w:r>
-        <w:t>imagenes</w:t>
-      </w:r>
-      <w:proofErr w:type="spellEnd"/>
-      <w:r>
-        <w:t xml:space="preserve"> para el </w:t>
-      </w:r>
-      <w:proofErr w:type="spellStart"/>
-      <w:r>
-        <w:t>d</w:t>
-      </w:r>
-      <w:r>
-        <w:t>ashboard</w:t>
-      </w:r>
-      <w:proofErr w:type="spellEnd"/>
+        <w:t>Hice goals.py generando messi_goals.csv/xlsx 6/4/23</w:t>
+      </w:r>
+    </w:p>
+    <w:p>
+      <w:pPr>
+        <w:pStyle w:val="ListParagraph"/>
+        <w:numPr>
+          <w:ilvl w:val="0"/>
+          <w:numId w:val="1"/>
+        </w:numPr>
+      </w:pPr>
+      <w:r>
+        <w:t>Bajé algunas imagenes para el d</w:t>
+      </w:r>
+      <w:r>
+        <w:t xml:space="preserve">ashboard </w:t>
+      </w:r>
+      <w:r>
+        <w:t>6/4/23</w:t>
+      </w:r>
+    </w:p>
+    <w:p>
+      <w:pPr>
+        <w:pStyle w:val="ListParagraph"/>
+        <w:numPr>
+          <w:ilvl w:val="0"/>
+          <w:numId w:val="1"/>
+        </w:numPr>
+      </w:pPr>
+      <w:r>
+        <w:t xml:space="preserve">Cambié el formato de algunas columnas en </w:t>
+      </w:r>
+      <w:r>
+        <w:t>messi_goals.csv/xlsx</w:t>
+      </w:r>
       <w:r>
         <w:t xml:space="preserve"> </w:t>
       </w:r>
-      <w:r>
-        <w:t>6/4/23</w:t>
-      </w:r>
-    </w:p>
-    <w:p>
-      <w:pPr>
-        <w:pStyle w:val="ListParagraph"/>
-        <w:numPr>
-          <w:ilvl w:val="0"/>
-          <w:numId w:val="1"/>
-        </w:numPr>
-      </w:pPr>
-      <w:r>
-        <w:t xml:space="preserve">Cambié el formato de algunas columnas en </w:t>
-      </w:r>
-      <w:r>
-        <w:t>messi_goals.csv/xlsx</w:t>
+      <w:bookmarkStart w:id="0" w:name="_Hlk131791260"/>
+      <w:r>
+        <w:t>7/4/23</w:t>
+      </w:r>
+      <w:bookmarkEnd w:id="0"/>
+    </w:p>
+    <w:p>
+      <w:pPr>
+        <w:pStyle w:val="ListParagraph"/>
+        <w:numPr>
+          <w:ilvl w:val="0"/>
+          <w:numId w:val="1"/>
+        </w:numPr>
+      </w:pPr>
+      <w:r>
+        <w:t>Hice la lista de indicadores en Messi_goals KPI.docx 7/4/23</w:t>
+      </w:r>
+    </w:p>
+    <w:p>
+      <w:pPr>
+        <w:pStyle w:val="ListParagraph"/>
+        <w:numPr>
+          <w:ilvl w:val="0"/>
+          <w:numId w:val="1"/>
+        </w:numPr>
+      </w:pPr>
+      <w:r>
+        <w:t>Empecé a registrar los pasos 7/4/23</w:t>
+      </w:r>
+    </w:p>
+    <w:p>
+      <w:pPr>
+        <w:pStyle w:val="ListParagraph"/>
+        <w:numPr>
+          <w:ilvl w:val="0"/>
+          <w:numId w:val="1"/>
+        </w:numPr>
+      </w:pPr>
+      <w:r>
+        <w:t>Dividí la columna “Competition” en 2 columnas</w:t>
+      </w:r>
+      <w:r>
+        <w:t xml:space="preserve"> 8/4/23</w:t>
+      </w:r>
+    </w:p>
+    <w:p>
+      <w:pPr>
+        <w:pStyle w:val="ListParagraph"/>
+        <w:numPr>
+          <w:ilvl w:val="1"/>
+          <w:numId w:val="1"/>
+        </w:numPr>
+      </w:pPr>
+      <w:r>
+        <w:t>Una con los 3 primeros caracteres</w:t>
+      </w:r>
+    </w:p>
+    <w:p>
+      <w:pPr>
+        <w:pStyle w:val="ListParagraph"/>
+        <w:numPr>
+          <w:ilvl w:val="1"/>
+          <w:numId w:val="1"/>
+        </w:numPr>
+      </w:pPr>
+      <w:r>
+        <w:t>Y la segunda con los caracteres desde el quinto hasta el final</w:t>
+      </w:r>
+    </w:p>
+    <w:p>
+      <w:pPr>
+        <w:pStyle w:val="ListParagraph"/>
+        <w:numPr>
+          <w:ilvl w:val="0"/>
+          <w:numId w:val="1"/>
+        </w:numPr>
+      </w:pPr>
+      <w:r>
+        <w:t>Calculé la edad de Leo en cada gol 8/4/23</w:t>
+      </w:r>
+    </w:p>
+    <w:p>
+      <w:pPr>
+        <w:pStyle w:val="ListParagraph"/>
+        <w:numPr>
+          <w:ilvl w:val="0"/>
+          <w:numId w:val="1"/>
+        </w:numPr>
+      </w:pPr>
+      <w:r>
+        <w:t>Divid</w:t>
+      </w:r>
+      <w:r>
+        <w:t>í</w:t>
+      </w:r>
+      <w:r>
+        <w:t xml:space="preserve"> los goles del resultado en 2 columnas</w:t>
+      </w:r>
+      <w:r>
+        <w:t xml:space="preserve"> (home y away)</w:t>
+      </w:r>
+      <w:r>
+        <w:t xml:space="preserve"> 8/4/23</w:t>
+      </w:r>
+    </w:p>
+    <w:p>
+      <w:pPr>
+        <w:pStyle w:val="ListParagraph"/>
+        <w:numPr>
+          <w:ilvl w:val="0"/>
+          <w:numId w:val="1"/>
+        </w:numPr>
+      </w:pPr>
+      <w:r>
+        <w:t>Creé una columna “Result” para saber si ganó el local, el visitante, o si fue empate 8/4/23</w:t>
+      </w:r>
+    </w:p>
+    <w:p>
+      <w:pPr>
+        <w:pStyle w:val="ListParagraph"/>
+        <w:numPr>
+          <w:ilvl w:val="0"/>
+          <w:numId w:val="1"/>
+        </w:numPr>
+      </w:pPr>
+      <w:r>
+        <w:t>Identificar en qué equipo estaba jugando Leo cuando marcó el gol</w:t>
+      </w:r>
+      <w:r>
+        <w:t xml:space="preserve"> 9/4/23</w:t>
+      </w:r>
+    </w:p>
+    <w:p>
+      <w:pPr>
+        <w:pStyle w:val="ListParagraph"/>
+        <w:numPr>
+          <w:ilvl w:val="0"/>
+          <w:numId w:val="1"/>
+        </w:numPr>
+      </w:pPr>
+      <w:r>
+        <w:t>Identificar a qué equipo le anotó el gol</w:t>
       </w:r>
       <w:r>
         <w:t xml:space="preserve"> </w:t>
       </w:r>
-      <w:bookmarkStart w:id="0" w:name="_Hlk131791260"/>
-      <w:r>
-        <w:t>7/4/23</w:t>
-      </w:r>
-      <w:bookmarkEnd w:id="0"/>
-    </w:p>
-    <w:p>
-      <w:pPr>
-        <w:pStyle w:val="ListParagraph"/>
-        <w:numPr>
-          <w:ilvl w:val="0"/>
-          <w:numId w:val="1"/>
-        </w:numPr>
-      </w:pPr>
-      <w:r>
-        <w:t xml:space="preserve">Hice la lista de indicadores en </w:t>
-      </w:r>
-      <w:proofErr w:type="spellStart"/>
-      <w:r>
-        <w:t>Messi_goals</w:t>
-      </w:r>
-      <w:proofErr w:type="spellEnd"/>
-      <w:r>
-        <w:t xml:space="preserve"> KPI.docx 7/4/23</w:t>
-      </w:r>
-    </w:p>
-    <w:p>
-      <w:pPr>
-        <w:pStyle w:val="ListParagraph"/>
-        <w:numPr>
-          <w:ilvl w:val="0"/>
-          <w:numId w:val="1"/>
-        </w:numPr>
-      </w:pPr>
-      <w:r>
-        <w:t>Empecé a registrar los pasos 7/4/23</w:t>
-      </w:r>
-    </w:p>
-    <w:p>
-      <w:pPr>
-        <w:pStyle w:val="ListParagraph"/>
-        <w:numPr>
-          <w:ilvl w:val="0"/>
-          <w:numId w:val="1"/>
-        </w:numPr>
-      </w:pPr>
-      <w:r>
-        <w:t>Dividí la columna “</w:t>
-      </w:r>
-      <w:proofErr w:type="spellStart"/>
-      <w:r>
-        <w:t>Competition</w:t>
-      </w:r>
-      <w:proofErr w:type="spellEnd"/>
-      <w:r>
-        <w:t>” en 2 columnas</w:t>
-      </w:r>
-      <w:r>
-        <w:t xml:space="preserve"> 8</w:t>
-      </w:r>
-      <w:r>
-        <w:t>/4/23</w:t>
-      </w:r>
-    </w:p>
-    <w:p>
-      <w:pPr>
-        <w:pStyle w:val="ListParagraph"/>
-        <w:numPr>
-          <w:ilvl w:val="1"/>
-          <w:numId w:val="1"/>
-        </w:numPr>
-      </w:pPr>
-      <w:r>
-        <w:t>Una con los 3 primeros caracteres</w:t>
-      </w:r>
-    </w:p>
-    <w:p>
-      <w:pPr>
-        <w:pStyle w:val="ListParagraph"/>
-        <w:numPr>
-          <w:ilvl w:val="1"/>
-          <w:numId w:val="1"/>
-        </w:numPr>
-      </w:pPr>
-      <w:r>
-        <w:t>Y la segunda con los caracteres desde el quinto hasta el final</w:t>
-      </w:r>
-    </w:p>
-    <w:p>
-      <w:pPr>
-        <w:pStyle w:val="ListParagraph"/>
-        <w:numPr>
-          <w:ilvl w:val="0"/>
-          <w:numId w:val="1"/>
-        </w:numPr>
-      </w:pPr>
-      <w:r>
-        <w:t>Calculé la edad de Leo en cada gol 8</w:t>
-      </w:r>
-      <w:r>
-        <w:t>/4/23</w:t>
-      </w:r>
-    </w:p>
-    <w:p>
-      <w:pPr>
-        <w:pStyle w:val="ListParagraph"/>
-        <w:numPr>
-          <w:ilvl w:val="0"/>
-          <w:numId w:val="1"/>
-        </w:numPr>
-      </w:pPr>
-      <w:r>
-        <w:t>Divid</w:t>
-      </w:r>
-      <w:r>
-        <w:t>í</w:t>
-      </w:r>
-      <w:r>
-        <w:t xml:space="preserve"> los goles del resultado en 2 columnas</w:t>
-      </w:r>
-      <w:r>
-        <w:t xml:space="preserve"> (home y </w:t>
-      </w:r>
-      <w:proofErr w:type="spellStart"/>
-      <w:r>
-        <w:t>away</w:t>
-      </w:r>
-      <w:proofErr w:type="spellEnd"/>
-      <w:r>
-        <w:t>)</w:t>
+      <w:r>
+        <w:t>9/4/23</w:t>
+      </w:r>
+    </w:p>
+    <w:p>
+      <w:pPr>
+        <w:pStyle w:val="ListParagraph"/>
+        <w:numPr>
+          <w:ilvl w:val="0"/>
+          <w:numId w:val="1"/>
+        </w:numPr>
+      </w:pPr>
+      <w:r>
+        <w:t>Identificar si estaba jugando de local o visitante</w:t>
       </w:r>
       <w:r>
         <w:t xml:space="preserve"> </w:t>
       </w:r>
       <w:r>
-        <w:t>8/4/23</w:t>
-      </w:r>
-    </w:p>
-    <w:p>
-      <w:pPr>
-        <w:pStyle w:val="ListParagraph"/>
-        <w:numPr>
-          <w:ilvl w:val="0"/>
-          <w:numId w:val="1"/>
-        </w:numPr>
-      </w:pPr>
-      <w:r>
-        <w:t>Creé una columna “</w:t>
-      </w:r>
-      <w:proofErr w:type="spellStart"/>
-      <w:r>
-        <w:t>Result</w:t>
-      </w:r>
-      <w:proofErr w:type="spellEnd"/>
-      <w:r>
-        <w:t xml:space="preserve">” para saber si ganó el local, el visitante, o si fue empate </w:t>
-      </w:r>
-      <w:r>
-        <w:t>8/4/23</w:t>
-      </w:r>
+        <w:t>9/4/23</w:t>
+      </w:r>
+    </w:p>
+    <w:p>
+      <w:pPr>
+        <w:pStyle w:val="ListParagraph"/>
+        <w:numPr>
+          <w:ilvl w:val="0"/>
+          <w:numId w:val="1"/>
+        </w:numPr>
+      </w:pPr>
+      <w:r>
+        <w:t>Identificar si Leo ganó, empató o perdió</w:t>
+      </w:r>
+      <w:r>
+        <w:t xml:space="preserve"> </w:t>
+      </w:r>
+      <w:r>
+        <w:t>9/4/23</w:t>
+      </w:r>
+    </w:p>
+    <w:p>
+      <w:pPr>
+        <w:pStyle w:val="ListParagraph"/>
+        <w:numPr>
+          <w:ilvl w:val="0"/>
+          <w:numId w:val="1"/>
+        </w:numPr>
+      </w:pPr>
+      <w:r>
+        <w:t>Dividir los goles del resultado parcial en 2 columnas</w:t>
+      </w:r>
+      <w:r>
+        <w:t xml:space="preserve"> </w:t>
+      </w:r>
+      <w:r>
+        <w:t>9/4/23</w:t>
+      </w:r>
+    </w:p>
+    <w:p>
+      <w:pPr>
+        <w:pStyle w:val="ListParagraph"/>
+        <w:numPr>
+          <w:ilvl w:val="0"/>
+          <w:numId w:val="1"/>
+        </w:numPr>
+      </w:pPr>
     </w:p>
     <w:p/>
     <w:p>
@@ -265,31 +279,11 @@
         <w:pStyle w:val="ListParagraph"/>
         <w:numPr>
           <w:ilvl w:val="0"/>
-          <w:numId w:val="2"/>
-        </w:numPr>
-      </w:pPr>
-      <w:r>
-        <w:t>Hacer una tabla con la lista de clubes donde jugó, en qué fecha empezó, y en qué fecha terminó</w:t>
-      </w:r>
-    </w:p>
-    <w:p>
-      <w:pPr>
-        <w:pStyle w:val="ListParagraph"/>
-        <w:numPr>
-          <w:ilvl w:val="0"/>
-          <w:numId w:val="2"/>
-        </w:numPr>
-      </w:pPr>
-      <w:r>
-        <w:t xml:space="preserve">Relacionar esa tabla con la tabla de goles, para saber si Leo era Home o </w:t>
-      </w:r>
-      <w:proofErr w:type="spellStart"/>
-      <w:r>
-        <w:t>Away</w:t>
-      </w:r>
-      <w:proofErr w:type="spellEnd"/>
-      <w:r>
-        <w:t xml:space="preserve"> cuando anotó</w:t>
+          <w:numId w:val="3"/>
+        </w:numPr>
+      </w:pPr>
+      <w:r>
+        <w:t>Columna Winning, Losing, Drawing</w:t>
       </w:r>
     </w:p>
     <w:sectPr>
@@ -305,6 +299,119 @@
 <file path=word/numbering.xml><?xml version="1.0" encoding="utf-8"?>
 <w:numbering xmlns:wpc="http://schemas.microsoft.com/office/word/2010/wordprocessingCanvas" xmlns:cx="http://schemas.microsoft.com/office/drawing/2014/chartex" xmlns:cx1="http://schemas.microsoft.com/office/drawing/2015/9/8/chartex" xmlns:cx2="http://schemas.microsoft.com/office/drawing/2015/10/21/chartex" xmlns:cx3="http://schemas.microsoft.com/office/drawing/2016/5/9/chartex" xmlns:cx4="http://schemas.microsoft.com/office/drawing/2016/5/10/chartex" xmlns:cx5="http://schemas.microsoft.com/office/drawing/2016/5/11/chartex" xmlns:cx6="http://schemas.microsoft.com/office/drawing/2016/5/12/chartex" xmlns:cx7="http://schemas.microsoft.com/office/drawing/2016/5/13/chartex" xmlns:cx8="http://schemas.microsoft.com/office/drawing/2016/5/14/chartex" xmlns:mc="http://schemas.openxmlformats.org/markup-compatibility/2006" xmlns:aink="http://schemas.microsoft.com/office/drawing/2016/ink" xmlns:am3d="http://schemas.microsoft.com/office/drawing/2017/model3d" xmlns:o="urn:schemas-microsoft-com:office:office" xmlns:oel="http://schemas.microsoft.com/office/2019/extlst" xmlns:r="http://schemas.openxmlformats.org/officeDocument/2006/relationships" xmlns:m="http://schemas.openxmlformats.org/officeDocument/2006/math" xmlns:v="urn:schemas-microsoft-com:vml" xmlns:wp14="http://schemas.microsoft.com/office/word/2010/wordprocessingDrawing" xmlns:wp="http://schemas.openxmlformats.org/drawingml/2006/wordprocessingDrawing" xmlns:w10="urn:schemas-microsoft-com:office:word" xmlns:w="http://schemas.openxmlformats.org/wordprocessingml/2006/main" xmlns:w14="http://schemas.microsoft.com/office/word/2010/wordml" xmlns:w15="http://schemas.microsoft.com/office/word/2012/wordml" xmlns:w16cex="http://schemas.microsoft.com/office/word/2018/wordml/cex" xmlns:w16cid="http://schemas.microsoft.com/office/word/2016/wordml/cid" xmlns:w16="http://schemas.microsoft.com/office/word/2018/wordml" xmlns:w16du="http://schemas.microsoft.com/office/word/2023/wordml/word16du" xmlns:w16sdtdh="http://schemas.microsoft.com/office/word/2020/wordml/sdtdatahash" xmlns:w16se="http://schemas.microsoft.com/office/word/2015/wordml/symex" xmlns:wpg="http://schemas.microsoft.com/office/word/2010/wordprocessingGroup" xmlns:wpi="http://schemas.microsoft.com/office/word/2010/wordprocessingInk" xmlns:wne="http://schemas.microsoft.com/office/word/2006/wordml" xmlns:wps="http://schemas.microsoft.com/office/word/2010/wordprocessingShape" mc:Ignorable="w14 w15 w16se w16cid w16 w16cex w16sdtdh wp14">
   <w:abstractNum w:abstractNumId="0" w15:restartNumberingAfterBreak="0">
+    <w:nsid w:val="00F146B6"/>
+    <w:multiLevelType w:val="hybridMultilevel"/>
+    <w:tmpl w:val="0B400EEA"/>
+    <w:lvl w:ilvl="0" w:tplc="2C0A0001">
+      <w:start w:val="1"/>
+      <w:numFmt w:val="bullet"/>
+      <w:lvlText w:val=""/>
+      <w:lvlJc w:val="left"/>
+      <w:pPr>
+        <w:ind w:left="720" w:hanging="360"/>
+      </w:pPr>
+      <w:rPr>
+        <w:rFonts w:ascii="Symbol" w:hAnsi="Symbol" w:hint="default"/>
+      </w:rPr>
+    </w:lvl>
+    <w:lvl w:ilvl="1" w:tplc="2C0A0003" w:tentative="1">
+      <w:start w:val="1"/>
+      <w:numFmt w:val="bullet"/>
+      <w:lvlText w:val="o"/>
+      <w:lvlJc w:val="left"/>
+      <w:pPr>
+        <w:ind w:left="1440" w:hanging="360"/>
+      </w:pPr>
+      <w:rPr>
+        <w:rFonts w:ascii="Courier New" w:hAnsi="Courier New" w:cs="Courier New" w:hint="default"/>
+      </w:rPr>
+    </w:lvl>
+    <w:lvl w:ilvl="2" w:tplc="2C0A0005" w:tentative="1">
+      <w:start w:val="1"/>
+      <w:numFmt w:val="bullet"/>
+      <w:lvlText w:val=""/>
+      <w:lvlJc w:val="left"/>
+      <w:pPr>
+        <w:ind w:left="2160" w:hanging="360"/>
+      </w:pPr>
+      <w:rPr>
+        <w:rFonts w:ascii="Wingdings" w:hAnsi="Wingdings" w:hint="default"/>
+      </w:rPr>
+    </w:lvl>
+    <w:lvl w:ilvl="3" w:tplc="2C0A0001" w:tentative="1">
+      <w:start w:val="1"/>
+      <w:numFmt w:val="bullet"/>
+      <w:lvlText w:val=""/>
+      <w:lvlJc w:val="left"/>
+      <w:pPr>
+        <w:ind w:left="2880" w:hanging="360"/>
+      </w:pPr>
+      <w:rPr>
+        <w:rFonts w:ascii="Symbol" w:hAnsi="Symbol" w:hint="default"/>
+      </w:rPr>
+    </w:lvl>
+    <w:lvl w:ilvl="4" w:tplc="2C0A0003" w:tentative="1">
+      <w:start w:val="1"/>
+      <w:numFmt w:val="bullet"/>
+      <w:lvlText w:val="o"/>
+      <w:lvlJc w:val="left"/>
+      <w:pPr>
+        <w:ind w:left="3600" w:hanging="360"/>
+      </w:pPr>
+      <w:rPr>
+        <w:rFonts w:ascii="Courier New" w:hAnsi="Courier New" w:cs="Courier New" w:hint="default"/>
+      </w:rPr>
+    </w:lvl>
+    <w:lvl w:ilvl="5" w:tplc="2C0A0005" w:tentative="1">
+      <w:start w:val="1"/>
+      <w:numFmt w:val="bullet"/>
+      <w:lvlText w:val=""/>
+      <w:lvlJc w:val="left"/>
+      <w:pPr>
+        <w:ind w:left="4320" w:hanging="360"/>
+      </w:pPr>
+      <w:rPr>
+        <w:rFonts w:ascii="Wingdings" w:hAnsi="Wingdings" w:hint="default"/>
+      </w:rPr>
+    </w:lvl>
+    <w:lvl w:ilvl="6" w:tplc="2C0A0001" w:tentative="1">
+      <w:start w:val="1"/>
+      <w:numFmt w:val="bullet"/>
+      <w:lvlText w:val=""/>
+      <w:lvlJc w:val="left"/>
+      <w:pPr>
+        <w:ind w:left="5040" w:hanging="360"/>
+      </w:pPr>
+      <w:rPr>
+        <w:rFonts w:ascii="Symbol" w:hAnsi="Symbol" w:hint="default"/>
+      </w:rPr>
+    </w:lvl>
+    <w:lvl w:ilvl="7" w:tplc="2C0A0003" w:tentative="1">
+      <w:start w:val="1"/>
+      <w:numFmt w:val="bullet"/>
+      <w:lvlText w:val="o"/>
+      <w:lvlJc w:val="left"/>
+      <w:pPr>
+        <w:ind w:left="5760" w:hanging="360"/>
+      </w:pPr>
+      <w:rPr>
+        <w:rFonts w:ascii="Courier New" w:hAnsi="Courier New" w:cs="Courier New" w:hint="default"/>
+      </w:rPr>
+    </w:lvl>
+    <w:lvl w:ilvl="8" w:tplc="2C0A0005" w:tentative="1">
+      <w:start w:val="1"/>
+      <w:numFmt w:val="bullet"/>
+      <w:lvlText w:val=""/>
+      <w:lvlJc w:val="left"/>
+      <w:pPr>
+        <w:ind w:left="6480" w:hanging="360"/>
+      </w:pPr>
+      <w:rPr>
+        <w:rFonts w:ascii="Wingdings" w:hAnsi="Wingdings" w:hint="default"/>
+      </w:rPr>
+    </w:lvl>
+  </w:abstractNum>
+  <w:abstractNum w:abstractNumId="1" w15:restartNumberingAfterBreak="0">
     <w:nsid w:val="09454DE4"/>
     <w:multiLevelType w:val="hybridMultilevel"/>
     <w:tmpl w:val="C332115E"/>
@@ -390,7 +497,7 @@
       </w:pPr>
     </w:lvl>
   </w:abstractNum>
-  <w:abstractNum w:abstractNumId="1" w15:restartNumberingAfterBreak="0">
+  <w:abstractNum w:abstractNumId="2" w15:restartNumberingAfterBreak="0">
     <w:nsid w:val="3C9840E8"/>
     <w:multiLevelType w:val="hybridMultilevel"/>
     <w:tmpl w:val="88C0B80C"/>
@@ -504,10 +611,13 @@
     </w:lvl>
   </w:abstractNum>
   <w:num w:numId="1" w16cid:durableId="1101605960">
-    <w:abstractNumId w:val="0"/>
+    <w:abstractNumId w:val="1"/>
   </w:num>
   <w:num w:numId="2" w16cid:durableId="744377543">
-    <w:abstractNumId w:val="1"/>
+    <w:abstractNumId w:val="2"/>
+  </w:num>
+  <w:num w:numId="3" w16cid:durableId="364840746">
+    <w:abstractNumId w:val="0"/>
   </w:num>
 </w:numbering>
 </file>

</xml_diff>